<commit_message>
added jest testing framework
</commit_message>
<xml_diff>
--- a/designDocuments/Brainstorm.docx
+++ b/designDocuments/Brainstorm.docx
@@ -7,13 +7,8 @@
         <w:pStyle w:val="Title"/>
         <w:jc w:val="center"/>
       </w:pPr>
-      <w:proofErr w:type="spellStart"/>
-      <w:r>
-        <w:t>Yo</w:t>
-      </w:r>
-      <w:proofErr w:type="spellEnd"/>
-      <w:r>
-        <w:t xml:space="preserve"> I’ll Solve It</w:t>
+      <w:r>
+        <w:t>Yo I’ll Solve It</w:t>
       </w:r>
       <w:r>
         <w:t>: Brain</w:t>
@@ -490,22 +485,278 @@
         <w:rPr>
           <w:color w:val="FF0000"/>
         </w:rPr>
-        <w:t xml:space="preserve"> the scores of an algorithm such as hill climbing will extra parameters set by the </w:t>
-      </w:r>
-      <w:proofErr w:type="spellStart"/>
-      <w:r>
+        <w:t xml:space="preserve"> the scores of an algorithm such as hill climbing will extra parameters set by the ProblemHaver.</w:t>
+      </w:r>
+    </w:p>
+    <w:p>
+      <w:pPr>
+        <w:pStyle w:val="ListBullet"/>
+        <w:numPr>
+          <w:ilvl w:val="0"/>
+          <w:numId w:val="0"/>
+        </w:numPr>
+        <w:ind w:left="360"/>
+      </w:pPr>
+    </w:p>
+    <w:p>
+      <w:pPr>
+        <w:pStyle w:val="ListBullet"/>
+        <w:numPr>
+          <w:ilvl w:val="0"/>
+          <w:numId w:val="0"/>
+        </w:numPr>
+        <w:ind w:left="360"/>
+      </w:pPr>
+      <w:r>
+        <w:t xml:space="preserve">What about this version tree/edit history tree, how much information is too much information? When should an edit be added to the tree? How much </w:t>
+      </w:r>
+      <w:r>
+        <w:t>does the solution need</w:t>
+      </w:r>
+      <w:r>
+        <w:t xml:space="preserve"> to change for an entry to be made in the tree? Should the user choose when to make an entry into the tree, </w:t>
+      </w:r>
+      <w:r>
+        <w:t>like</w:t>
+      </w:r>
+      <w:r>
+        <w:t xml:space="preserve"> how git works?</w:t>
+      </w:r>
+    </w:p>
+    <w:p>
+      <w:pPr>
+        <w:pStyle w:val="ListBullet"/>
+        <w:numPr>
+          <w:ilvl w:val="0"/>
+          <w:numId w:val="0"/>
+        </w:numPr>
+        <w:ind w:left="360"/>
+      </w:pPr>
+    </w:p>
+    <w:p>
+      <w:pPr>
+        <w:pStyle w:val="ListBullet"/>
+        <w:numPr>
+          <w:ilvl w:val="0"/>
+          <w:numId w:val="0"/>
+        </w:numPr>
+        <w:ind w:left="360"/>
         <w:rPr>
           <w:color w:val="FF0000"/>
         </w:rPr>
-        <w:t>ProblemHaver</w:t>
-      </w:r>
-      <w:proofErr w:type="spellEnd"/>
+      </w:pPr>
+      <w:r>
+        <w:rPr>
+          <w:color w:val="FF0000"/>
+        </w:rPr>
+        <w:t xml:space="preserve">We don’t need to show the user everything we store, we can group edits so that they appear as a single node on the tree. When the user clicks to a node, somehow present the </w:t>
+      </w:r>
+      <w:r>
+        <w:rPr>
+          <w:color w:val="FF0000"/>
+        </w:rPr>
+        <w:t>individual edits so the user can get to the specific spot they want to go.</w:t>
+      </w:r>
+    </w:p>
+    <w:p>
+      <w:pPr>
+        <w:pStyle w:val="ListBullet"/>
+        <w:numPr>
+          <w:ilvl w:val="0"/>
+          <w:numId w:val="0"/>
+        </w:numPr>
+        <w:ind w:left="360"/>
+      </w:pPr>
+    </w:p>
+    <w:p>
+      <w:pPr>
+        <w:pStyle w:val="ListBullet"/>
+        <w:numPr>
+          <w:ilvl w:val="0"/>
+          <w:numId w:val="0"/>
+        </w:numPr>
+        <w:ind w:left="360"/>
+      </w:pPr>
+      <w:r>
+        <w:t xml:space="preserve">About the edit section, </w:t>
+      </w:r>
+      <w:r>
+        <w:t>should it be possible to regenerate whole solutions, what about partial solutions?</w:t>
+      </w:r>
+      <w:r>
+        <w:t xml:space="preserve"> </w:t>
+      </w:r>
+      <w:r>
+        <w:rPr>
+          <w:color w:val="FF0000"/>
+        </w:rPr>
+        <w:t>Yes.</w:t>
+      </w:r>
+      <w:r>
+        <w:t xml:space="preserve"> Should you be able to </w:t>
+      </w:r>
+      <w:r>
+        <w:t>modify the original weights for the parameters? Should the software suggest changes to the weights based on how the ProblemHaver modifies the solution?</w:t>
+      </w:r>
+      <w:r>
+        <w:t xml:space="preserve"> Are there other ways to represent the solution so that there is a more natural way of </w:t>
+      </w:r>
+      <w:r>
+        <w:t xml:space="preserve">modifying the solution? For example what if I want to meet with student </w:t>
+      </w:r>
+      <w:r>
+        <w:t>A</w:t>
+      </w:r>
+      <w:r>
+        <w:t xml:space="preserve"> before student </w:t>
+      </w:r>
+      <w:r>
+        <w:t>B</w:t>
+      </w:r>
+      <w:r>
+        <w:t xml:space="preserve"> for whatever reason how would that information be passed to the software? </w:t>
+      </w:r>
+      <w:r>
+        <w:t>Should you be able to add more parameters?</w:t>
+      </w:r>
+      <w:r>
+        <w:t xml:space="preserve"> Should the software try to suggest extra parameters that might help?</w:t>
+      </w:r>
+    </w:p>
+    <w:p>
+      <w:pPr>
+        <w:pStyle w:val="ListBullet"/>
+        <w:numPr>
+          <w:ilvl w:val="0"/>
+          <w:numId w:val="0"/>
+        </w:numPr>
+        <w:ind w:left="360"/>
+      </w:pPr>
+    </w:p>
+    <w:p>
+      <w:pPr>
+        <w:pStyle w:val="ListBullet"/>
+        <w:numPr>
+          <w:ilvl w:val="0"/>
+          <w:numId w:val="0"/>
+        </w:numPr>
+        <w:ind w:left="360"/>
+        <w:rPr>
+          <w:color w:val="FF0000"/>
+        </w:rPr>
+      </w:pPr>
+      <w:r>
+        <w:rPr>
+          <w:color w:val="FF0000"/>
+        </w:rPr>
+        <w:t>These ideas are interesting and we will attempt to experiment with multiple of them</w:t>
+      </w:r>
+      <w:r>
+        <w:rPr>
+          <w:color w:val="FF0000"/>
+        </w:rPr>
+        <w:t>, also many of them I would have no clue even where to begin implementing.</w:t>
+      </w:r>
+    </w:p>
+    <w:p>
+      <w:pPr>
+        <w:pStyle w:val="ListBullet"/>
+        <w:numPr>
+          <w:ilvl w:val="0"/>
+          <w:numId w:val="0"/>
+        </w:numPr>
+        <w:ind w:left="360"/>
+      </w:pPr>
+    </w:p>
+    <w:p>
+      <w:pPr>
+        <w:pStyle w:val="ListBullet"/>
+        <w:numPr>
+          <w:ilvl w:val="0"/>
+          <w:numId w:val="0"/>
+        </w:numPr>
+        <w:ind w:left="360"/>
+      </w:pPr>
+      <w:r>
+        <w:t>The software should produce a bunch of fake data and solutions that is easy to understand for the user and also can help the program and the user agree on the problem that is being asked?</w:t>
+      </w:r>
+    </w:p>
+    <w:p>
+      <w:pPr>
+        <w:pStyle w:val="ListBullet"/>
+        <w:numPr>
+          <w:ilvl w:val="0"/>
+          <w:numId w:val="0"/>
+        </w:numPr>
+        <w:ind w:left="360"/>
+      </w:pPr>
+    </w:p>
+    <w:p>
+      <w:pPr>
+        <w:pStyle w:val="ListBullet"/>
+        <w:numPr>
+          <w:ilvl w:val="0"/>
+          <w:numId w:val="0"/>
+        </w:numPr>
+        <w:ind w:left="360"/>
+        <w:rPr>
+          <w:color w:val="FF0000"/>
+        </w:rPr>
+      </w:pPr>
+      <w:r>
+        <w:rPr>
+          <w:color w:val="FF0000"/>
+        </w:rPr>
+        <w:t>Yes certainly, how could someone ever</w:t>
+      </w:r>
+      <w:r>
+        <w:rPr>
+          <w:color w:val="FF0000"/>
+        </w:rPr>
+        <w:t xml:space="preserve"> fully grasp what they are asking a computer to do by only </w:t>
+      </w:r>
+      <w:r>
+        <w:rPr>
+          <w:color w:val="FF0000"/>
+        </w:rPr>
+        <w:t>inputting</w:t>
+      </w:r>
+      <w:r>
+        <w:rPr>
+          <w:color w:val="FF0000"/>
+        </w:rPr>
+        <w:t xml:space="preserve"> a few numbers or formulas without knowledge of the inner algorithms. We want to implement the strategy design pattern allowing the software to choose </w:t>
+      </w:r>
+      <w:r>
+        <w:rPr>
+          <w:color w:val="FF0000"/>
+        </w:rPr>
+        <w:t>what strategy it deems best fit for the problem</w:t>
+      </w:r>
+      <w:r>
+        <w:rPr>
+          <w:color w:val="FF0000"/>
+        </w:rPr>
+        <w:t xml:space="preserve"> without the user seeing any of that</w:t>
+      </w:r>
       <w:r>
         <w:rPr>
           <w:color w:val="FF0000"/>
         </w:rPr>
         <w:t>.</w:t>
       </w:r>
+      <w:r>
+        <w:rPr>
+          <w:color w:val="FF0000"/>
+        </w:rPr>
+        <w:t xml:space="preserve"> A few small examples would help the </w:t>
+      </w:r>
+      <w:r>
+        <w:rPr>
+          <w:color w:val="FF0000"/>
+        </w:rPr>
+        <w:t>computer understand what the user needs from a solution of the problem.</w:t>
+      </w:r>
     </w:p>
     <w:p>
       <w:pPr>
@@ -527,27 +778,13 @@
         <w:ind w:left="360"/>
       </w:pPr>
       <w:r>
-        <w:t xml:space="preserve">What about this version tree/edit history tree, how much information is too much information? When should an edit be added to the tree? How much </w:t>
-      </w:r>
-      <w:r>
-        <w:t>does the solution need</w:t>
-      </w:r>
-      <w:r>
-        <w:t xml:space="preserve"> to change for an entry to be made in the tree? Should the user choose when to make an entry into the tree, </w:t>
-      </w:r>
-      <w:r>
-        <w:t>like</w:t>
-      </w:r>
-      <w:r>
-        <w:t xml:space="preserve"> how </w:t>
-      </w:r>
-      <w:proofErr w:type="spellStart"/>
-      <w:r>
-        <w:t>git</w:t>
-      </w:r>
-      <w:proofErr w:type="spellEnd"/>
-      <w:r>
-        <w:t xml:space="preserve"> works?</w:t>
+        <w:t xml:space="preserve">During the initial solution selection </w:t>
+      </w:r>
+      <w:r>
+        <w:t>process should we do a sort of eye test type thing, where the ProblemHaver picks their favorite solution of a few and then the program gives the option to select a few different solutions based on that pick</w:t>
+      </w:r>
+      <w:r>
+        <w:t>? If you did that, when do you stop, how many times do you repeat the selection?</w:t>
       </w:r>
     </w:p>
     <w:p>
@@ -576,342 +813,7 @@
         <w:rPr>
           <w:color w:val="FF0000"/>
         </w:rPr>
-        <w:t xml:space="preserve">We don’t need to show the user everything we </w:t>
-      </w:r>
-      <w:proofErr w:type="gramStart"/>
-      <w:r>
-        <w:rPr>
-          <w:color w:val="FF0000"/>
-        </w:rPr>
-        <w:t>store,</w:t>
-      </w:r>
-      <w:proofErr w:type="gramEnd"/>
-      <w:r>
-        <w:rPr>
-          <w:color w:val="FF0000"/>
-        </w:rPr>
-        <w:t xml:space="preserve"> we can group edits so that they appear as a single node on the tree. When the user clicks to a node, somehow present the </w:t>
-      </w:r>
-      <w:r>
-        <w:rPr>
-          <w:color w:val="FF0000"/>
-        </w:rPr>
-        <w:t>individual edits so the user can get to the specific spot they want to go.</w:t>
-      </w:r>
-    </w:p>
-    <w:p>
-      <w:pPr>
-        <w:pStyle w:val="ListBullet"/>
-        <w:numPr>
-          <w:ilvl w:val="0"/>
-          <w:numId w:val="0"/>
-        </w:numPr>
-        <w:ind w:left="360"/>
-      </w:pPr>
-    </w:p>
-    <w:p>
-      <w:pPr>
-        <w:pStyle w:val="ListBullet"/>
-        <w:numPr>
-          <w:ilvl w:val="0"/>
-          <w:numId w:val="0"/>
-        </w:numPr>
-        <w:ind w:left="360"/>
-      </w:pPr>
-      <w:r>
-        <w:t xml:space="preserve">About the edit section, </w:t>
-      </w:r>
-      <w:r>
-        <w:t>should it be possible to regenerate whole solutions, what about partial solutions?</w:t>
-      </w:r>
-      <w:r>
-        <w:t xml:space="preserve"> </w:t>
-      </w:r>
-      <w:r>
-        <w:rPr>
-          <w:color w:val="FF0000"/>
-        </w:rPr>
-        <w:t>Yes.</w:t>
-      </w:r>
-      <w:r>
-        <w:t xml:space="preserve"> Should you be able to </w:t>
-      </w:r>
-      <w:r>
-        <w:t xml:space="preserve">modify the original weights for the parameters? Should the software suggest changes to the weights based on how the </w:t>
-      </w:r>
-      <w:proofErr w:type="spellStart"/>
-      <w:r>
-        <w:t>ProblemHaver</w:t>
-      </w:r>
-      <w:proofErr w:type="spellEnd"/>
-      <w:r>
-        <w:t xml:space="preserve"> modifies the solution?</w:t>
-      </w:r>
-      <w:r>
-        <w:t xml:space="preserve"> Are there other ways to represent the solution so that there is a more natural way of </w:t>
-      </w:r>
-      <w:r>
-        <w:t xml:space="preserve">modifying the solution? For </w:t>
-      </w:r>
-      <w:proofErr w:type="gramStart"/>
-      <w:r>
-        <w:t>example</w:t>
-      </w:r>
-      <w:proofErr w:type="gramEnd"/>
-      <w:r>
-        <w:t xml:space="preserve"> what if I want to meet with student </w:t>
-      </w:r>
-      <w:r>
-        <w:t>A</w:t>
-      </w:r>
-      <w:r>
-        <w:t xml:space="preserve"> before student </w:t>
-      </w:r>
-      <w:r>
-        <w:t>B</w:t>
-      </w:r>
-      <w:r>
-        <w:t xml:space="preserve"> for whatever reason how would that information be passed to the software? </w:t>
-      </w:r>
-      <w:r>
-        <w:t>Should you be able to add more parameters?</w:t>
-      </w:r>
-      <w:r>
-        <w:t xml:space="preserve"> Should the software try to suggest extra parameters that might help?</w:t>
-      </w:r>
-    </w:p>
-    <w:p>
-      <w:pPr>
-        <w:pStyle w:val="ListBullet"/>
-        <w:numPr>
-          <w:ilvl w:val="0"/>
-          <w:numId w:val="0"/>
-        </w:numPr>
-        <w:ind w:left="360"/>
-      </w:pPr>
-    </w:p>
-    <w:p>
-      <w:pPr>
-        <w:pStyle w:val="ListBullet"/>
-        <w:numPr>
-          <w:ilvl w:val="0"/>
-          <w:numId w:val="0"/>
-        </w:numPr>
-        <w:ind w:left="360"/>
-        <w:rPr>
-          <w:color w:val="FF0000"/>
-        </w:rPr>
-      </w:pPr>
-      <w:r>
-        <w:rPr>
-          <w:color w:val="FF0000"/>
-        </w:rPr>
-        <w:t xml:space="preserve">These ideas are </w:t>
-      </w:r>
-      <w:proofErr w:type="gramStart"/>
-      <w:r>
-        <w:rPr>
-          <w:color w:val="FF0000"/>
-        </w:rPr>
-        <w:t>interesting</w:t>
-      </w:r>
-      <w:proofErr w:type="gramEnd"/>
-      <w:r>
-        <w:rPr>
-          <w:color w:val="FF0000"/>
-        </w:rPr>
-        <w:t xml:space="preserve"> and we will attempt to experiment with multiple of them</w:t>
-      </w:r>
-      <w:r>
-        <w:rPr>
-          <w:color w:val="FF0000"/>
-        </w:rPr>
-        <w:t>, also many of them I would have no clue even where to begin implementing.</w:t>
-      </w:r>
-    </w:p>
-    <w:p>
-      <w:pPr>
-        <w:pStyle w:val="ListBullet"/>
-        <w:numPr>
-          <w:ilvl w:val="0"/>
-          <w:numId w:val="0"/>
-        </w:numPr>
-        <w:ind w:left="360"/>
-      </w:pPr>
-    </w:p>
-    <w:p>
-      <w:pPr>
-        <w:pStyle w:val="ListBullet"/>
-        <w:numPr>
-          <w:ilvl w:val="0"/>
-          <w:numId w:val="0"/>
-        </w:numPr>
-        <w:ind w:left="360"/>
-      </w:pPr>
-      <w:r>
-        <w:t xml:space="preserve">The software should produce a bunch of fake data and solutions that is easy to understand for the user and also can help the program and the user agree on the problem that is being </w:t>
-      </w:r>
-      <w:proofErr w:type="gramStart"/>
-      <w:r>
-        <w:t>asked?</w:t>
-      </w:r>
-      <w:proofErr w:type="gramEnd"/>
-    </w:p>
-    <w:p>
-      <w:pPr>
-        <w:pStyle w:val="ListBullet"/>
-        <w:numPr>
-          <w:ilvl w:val="0"/>
-          <w:numId w:val="0"/>
-        </w:numPr>
-        <w:ind w:left="360"/>
-      </w:pPr>
-    </w:p>
-    <w:p>
-      <w:pPr>
-        <w:pStyle w:val="ListBullet"/>
-        <w:numPr>
-          <w:ilvl w:val="0"/>
-          <w:numId w:val="0"/>
-        </w:numPr>
-        <w:ind w:left="360"/>
-        <w:rPr>
-          <w:color w:val="FF0000"/>
-        </w:rPr>
-      </w:pPr>
-      <w:r>
-        <w:rPr>
-          <w:color w:val="FF0000"/>
-        </w:rPr>
-        <w:t>Yes certainly, how could someone ever</w:t>
-      </w:r>
-      <w:r>
-        <w:rPr>
-          <w:color w:val="FF0000"/>
-        </w:rPr>
-        <w:t xml:space="preserve"> fully grasp what they are asking a computer to do by only </w:t>
-      </w:r>
-      <w:r>
-        <w:rPr>
-          <w:color w:val="FF0000"/>
-        </w:rPr>
-        <w:t>inputting</w:t>
-      </w:r>
-      <w:r>
-        <w:rPr>
-          <w:color w:val="FF0000"/>
-        </w:rPr>
-        <w:t xml:space="preserve"> a few numbers or formulas without knowledge of the inner algorithms. We want to implement the strategy design pattern allowing the software to choose </w:t>
-      </w:r>
-      <w:r>
-        <w:rPr>
-          <w:color w:val="FF0000"/>
-        </w:rPr>
-        <w:t>what strategy it deems best fit for the problem</w:t>
-      </w:r>
-      <w:r>
-        <w:rPr>
-          <w:color w:val="FF0000"/>
-        </w:rPr>
-        <w:t xml:space="preserve"> without the user seeing any of that</w:t>
-      </w:r>
-      <w:r>
-        <w:rPr>
-          <w:color w:val="FF0000"/>
-        </w:rPr>
-        <w:t>.</w:t>
-      </w:r>
-      <w:r>
-        <w:rPr>
-          <w:color w:val="FF0000"/>
-        </w:rPr>
-        <w:t xml:space="preserve"> A few small examples would help the </w:t>
-      </w:r>
-      <w:r>
-        <w:rPr>
-          <w:color w:val="FF0000"/>
-        </w:rPr>
-        <w:t>computer understand what the user needs from a solution of the problem.</w:t>
-      </w:r>
-    </w:p>
-    <w:p>
-      <w:pPr>
-        <w:pStyle w:val="ListBullet"/>
-        <w:numPr>
-          <w:ilvl w:val="0"/>
-          <w:numId w:val="0"/>
-        </w:numPr>
-        <w:ind w:left="360"/>
-      </w:pPr>
-    </w:p>
-    <w:p>
-      <w:pPr>
-        <w:pStyle w:val="ListBullet"/>
-        <w:numPr>
-          <w:ilvl w:val="0"/>
-          <w:numId w:val="0"/>
-        </w:numPr>
-        <w:ind w:left="360"/>
-      </w:pPr>
-      <w:r>
-        <w:t xml:space="preserve">During the initial solution selection </w:t>
-      </w:r>
-      <w:r>
-        <w:t xml:space="preserve">process should we do a sort of eye test type thing, where the </w:t>
-      </w:r>
-      <w:proofErr w:type="spellStart"/>
-      <w:r>
-        <w:t>ProblemHaver</w:t>
-      </w:r>
-      <w:proofErr w:type="spellEnd"/>
-      <w:r>
-        <w:t xml:space="preserve"> picks their favorite solution of a few and then the program gives the option to select a few different solutions based on that pick</w:t>
-      </w:r>
-      <w:r>
-        <w:t>? If you did that, when do you stop, how many times do you repeat the selection?</w:t>
-      </w:r>
-    </w:p>
-    <w:p>
-      <w:pPr>
-        <w:pStyle w:val="ListBullet"/>
-        <w:numPr>
-          <w:ilvl w:val="0"/>
-          <w:numId w:val="0"/>
-        </w:numPr>
-        <w:ind w:left="360"/>
-      </w:pPr>
-    </w:p>
-    <w:p>
-      <w:pPr>
-        <w:pStyle w:val="ListBullet"/>
-        <w:numPr>
-          <w:ilvl w:val="0"/>
-          <w:numId w:val="0"/>
-        </w:numPr>
-        <w:ind w:left="360"/>
-        <w:rPr>
-          <w:color w:val="FF0000"/>
-        </w:rPr>
-      </w:pPr>
-      <w:r>
-        <w:rPr>
-          <w:color w:val="FF0000"/>
-        </w:rPr>
-        <w:t xml:space="preserve">This is closely related to previous set of </w:t>
-      </w:r>
-      <w:proofErr w:type="gramStart"/>
-      <w:r>
-        <w:rPr>
-          <w:color w:val="FF0000"/>
-        </w:rPr>
-        <w:t>questions,</w:t>
-      </w:r>
-      <w:proofErr w:type="gramEnd"/>
-      <w:r>
-        <w:rPr>
-          <w:color w:val="FF0000"/>
-        </w:rPr>
-        <w:t xml:space="preserve"> </w:t>
+        <w:t xml:space="preserve">This is closely related to previous set of questions, </w:t>
       </w:r>
       <w:r>
         <w:rPr>
@@ -992,11 +894,7 @@
         </w:numPr>
       </w:pPr>
       <w:r>
-        <w:t xml:space="preserve">Tasks </w:t>
-      </w:r>
-      <w:proofErr w:type="spellStart"/>
-      <w:r>
-        <w:t>completed:</w:t>
+        <w:t>Tasks completed:</w:t>
       </w:r>
     </w:p>
     <w:p>
@@ -1007,7 +905,6 @@
           <w:numId w:val="3"/>
         </w:numPr>
       </w:pPr>
-      <w:proofErr w:type="spellEnd"/>
       <w:r>
         <w:t>generating fake data</w:t>
       </w:r>
@@ -1105,13 +1002,8 @@
         </w:numPr>
       </w:pPr>
       <w:r>
-        <w:t xml:space="preserve">Can get TA availability from </w:t>
-      </w:r>
-      <w:proofErr w:type="spellStart"/>
-      <w:r>
-        <w:t>questionpro</w:t>
-      </w:r>
-      <w:proofErr w:type="spellEnd"/>
+        <w:t>Can get TA availability from questionpro</w:t>
+      </w:r>
     </w:p>
     <w:p>
       <w:pPr>
@@ -1122,15 +1014,7 @@
         </w:numPr>
       </w:pPr>
       <w:r>
-        <w:t xml:space="preserve">Need to be sure this project has </w:t>
-      </w:r>
-      <w:proofErr w:type="gramStart"/>
-      <w:r>
-        <w:t>ingest</w:t>
-      </w:r>
-      <w:proofErr w:type="gramEnd"/>
-      <w:r>
-        <w:t xml:space="preserve"> that works for csv in that format</w:t>
+        <w:t>Need to be sure this project has ingest that works for csv in that format</w:t>
       </w:r>
     </w:p>
     <w:p>
@@ -1262,13 +1146,8 @@
         </w:numPr>
       </w:pPr>
       <w:r>
-        <w:t xml:space="preserve">The students who wish to meet with </w:t>
-      </w:r>
-      <w:proofErr w:type="spellStart"/>
-      <w:r>
-        <w:t>stewart</w:t>
-      </w:r>
-      <w:proofErr w:type="spellEnd"/>
+        <w:t>The students who wish to meet with stewart</w:t>
+      </w:r>
     </w:p>
     <w:p>
       <w:pPr>
@@ -1315,23 +1194,7 @@
         </w:numPr>
       </w:pPr>
       <w:r>
-        <w:t xml:space="preserve">How do we give a user an interface to the </w:t>
-      </w:r>
-      <w:proofErr w:type="spellStart"/>
-      <w:r>
-        <w:t>penalizers</w:t>
-      </w:r>
-      <w:proofErr w:type="spellEnd"/>
-      <w:r>
-        <w:t xml:space="preserve">/rewarders of hill climbing or similar approaches </w:t>
-      </w:r>
-      <w:proofErr w:type="spellStart"/>
-      <w:r>
-        <w:t>bc</w:t>
-      </w:r>
-      <w:proofErr w:type="spellEnd"/>
-      <w:r>
-        <w:t xml:space="preserve"> what is like “1000” vs”10”?</w:t>
+        <w:t>How do we give a user an interface to the penalizers/rewarders of hill climbing or similar approaches bc what is like “1000” vs”10”?</w:t>
       </w:r>
     </w:p>
     <w:p>
@@ -1379,15 +1242,7 @@
         </w:numPr>
       </w:pPr>
       <w:r>
-        <w:t xml:space="preserve">First step is only </w:t>
-      </w:r>
-      <w:proofErr w:type="gramStart"/>
-      <w:r>
-        <w:t>assign</w:t>
-      </w:r>
-      <w:proofErr w:type="gramEnd"/>
-      <w:r>
-        <w:t xml:space="preserve"> possible shifts</w:t>
+        <w:t>First step is only assign possible shifts</w:t>
       </w:r>
     </w:p>
     <w:p>
@@ -1408,13 +1263,8 @@
         <w:t>st</w:t>
       </w:r>
       <w:r>
-        <w:t xml:space="preserve"> refinement: try to spread the 261 </w:t>
-      </w:r>
-      <w:proofErr w:type="gramStart"/>
-      <w:r>
-        <w:t>experience</w:t>
-      </w:r>
-      <w:proofErr w:type="gramEnd"/>
+        <w:t xml:space="preserve"> refinement: try to spread the 261 experience</w:t>
+      </w:r>
     </w:p>
     <w:p>
       <w:pPr>
@@ -1437,15 +1287,7 @@
         </w:numPr>
       </w:pPr>
       <w:r>
-        <w:t>This requires ordering them correctly (</w:t>
-      </w:r>
-      <w:proofErr w:type="spellStart"/>
-      <w:r>
-        <w:t>bc</w:t>
-      </w:r>
-      <w:proofErr w:type="spellEnd"/>
-      <w:r>
-        <w:t xml:space="preserve"> we don’t permit subsequent refinements to break previous)</w:t>
+        <w:t>This requires ordering them correctly (bc we don’t permit subsequent refinements to break previous)</w:t>
       </w:r>
     </w:p>
     <w:p>
@@ -1458,6 +1300,18 @@
       </w:pPr>
       <w:r>
         <w:t>But we could let them explicitly say I don’t care as much about the previous step</w:t>
+      </w:r>
+    </w:p>
+    <w:p>
+      <w:pPr>
+        <w:pStyle w:val="ListParagraph"/>
+        <w:numPr>
+          <w:ilvl w:val="2"/>
+          <w:numId w:val="3"/>
+        </w:numPr>
+      </w:pPr>
+      <w:r>
+        <w:t>One way to make the user do this is by building constraints like nodes in a tree, and the user can have different branches that try different things</w:t>
       </w:r>
     </w:p>
     <w:sectPr>
@@ -3046,6 +2900,26 @@
 </file>
 
 <file path=customXml/item1.xml><?xml version="1.0" encoding="utf-8"?>
+<p:properties xmlns:p="http://schemas.microsoft.com/office/2006/metadata/properties" xmlns:xsi="http://www.w3.org/2001/XMLSchema-instance" xmlns:pc="http://schemas.microsoft.com/office/infopath/2007/PartnerControls">
+  <documentManagement>
+    <MigrationWizIdPermissions xmlns="1553a2bc-3eba-4a62-8f6a-714f62a29c5b" xsi:nil="true"/>
+    <MigrationWizIdVersion xmlns="1553a2bc-3eba-4a62-8f6a-714f62a29c5b" xsi:nil="true"/>
+    <_activity xmlns="1553a2bc-3eba-4a62-8f6a-714f62a29c5b" xsi:nil="true"/>
+    <MigrationWizId xmlns="1553a2bc-3eba-4a62-8f6a-714f62a29c5b" xsi:nil="true"/>
+  </documentManagement>
+</p:properties>
+</file>
+
+<file path=customXml/item2.xml><?xml version="1.0" encoding="utf-8"?>
+<?mso-contentType ?>
+<FormTemplates xmlns="http://schemas.microsoft.com/sharepoint/v3/contenttype/forms">
+  <Display>DocumentLibraryForm</Display>
+  <Edit>DocumentLibraryForm</Edit>
+  <New>DocumentLibraryForm</New>
+</FormTemplates>
+</file>
+
+<file path=customXml/item3.xml><?xml version="1.0" encoding="utf-8"?>
 <ct:contentTypeSchema xmlns:ct="http://schemas.microsoft.com/office/2006/metadata/contentType" xmlns:ma="http://schemas.microsoft.com/office/2006/metadata/properties/metaAttributes" ct:_="" ma:_="" ma:contentTypeName="Document" ma:contentTypeID="0x0101008B84DA71724B0845B7A8B61D7C952A4A" ma:contentTypeVersion="16" ma:contentTypeDescription="Create a new document." ma:contentTypeScope="" ma:versionID="35149cc4137b4949a0aa1a848acea172">
   <xsd:schema xmlns:xsd="http://www.w3.org/2001/XMLSchema" xmlns:xs="http://www.w3.org/2001/XMLSchema" xmlns:p="http://schemas.microsoft.com/office/2006/metadata/properties" xmlns:ns3="1553a2bc-3eba-4a62-8f6a-714f62a29c5b" targetNamespace="http://schemas.microsoft.com/office/2006/metadata/properties" ma:root="true" ma:fieldsID="1b7768b01d52fe098d8a30540311b229" ns3:_="">
     <xsd:import namespace="1553a2bc-3eba-4a62-8f6a-714f62a29c5b"/>
@@ -3263,27 +3137,25 @@
 </ct:contentTypeSchema>
 </file>
 
-<file path=customXml/item2.xml><?xml version="1.0" encoding="utf-8"?>
-<?mso-contentType ?>
-<FormTemplates xmlns="http://schemas.microsoft.com/sharepoint/v3/contenttype/forms">
-  <Display>DocumentLibraryForm</Display>
-  <Edit>DocumentLibraryForm</Edit>
-  <New>DocumentLibraryForm</New>
-</FormTemplates>
+<file path=customXml/itemProps1.xml><?xml version="1.0" encoding="utf-8"?>
+<ds:datastoreItem xmlns:ds="http://schemas.openxmlformats.org/officeDocument/2006/customXml" ds:itemID="{862EE4BA-9110-4888-BF1D-F2D4ABE4351B}">
+  <ds:schemaRefs>
+    <ds:schemaRef ds:uri="http://schemas.microsoft.com/office/2006/metadata/properties"/>
+    <ds:schemaRef ds:uri="http://schemas.microsoft.com/office/infopath/2007/PartnerControls"/>
+    <ds:schemaRef ds:uri="1553a2bc-3eba-4a62-8f6a-714f62a29c5b"/>
+  </ds:schemaRefs>
+</ds:datastoreItem>
 </file>
 
-<file path=customXml/item3.xml><?xml version="1.0" encoding="utf-8"?>
-<p:properties xmlns:p="http://schemas.microsoft.com/office/2006/metadata/properties" xmlns:xsi="http://www.w3.org/2001/XMLSchema-instance" xmlns:pc="http://schemas.microsoft.com/office/infopath/2007/PartnerControls">
-  <documentManagement>
-    <MigrationWizIdPermissions xmlns="1553a2bc-3eba-4a62-8f6a-714f62a29c5b" xsi:nil="true"/>
-    <MigrationWizIdVersion xmlns="1553a2bc-3eba-4a62-8f6a-714f62a29c5b" xsi:nil="true"/>
-    <_activity xmlns="1553a2bc-3eba-4a62-8f6a-714f62a29c5b" xsi:nil="true"/>
-    <MigrationWizId xmlns="1553a2bc-3eba-4a62-8f6a-714f62a29c5b" xsi:nil="true"/>
-  </documentManagement>
-</p:properties>
+<file path=customXml/itemProps2.xml><?xml version="1.0" encoding="utf-8"?>
+<ds:datastoreItem xmlns:ds="http://schemas.openxmlformats.org/officeDocument/2006/customXml" ds:itemID="{693E280B-04CA-44DC-86B7-B2E9866C5410}">
+  <ds:schemaRefs>
+    <ds:schemaRef ds:uri="http://schemas.microsoft.com/sharepoint/v3/contenttype/forms"/>
+  </ds:schemaRefs>
+</ds:datastoreItem>
 </file>
 
-<file path=customXml/itemProps1.xml><?xml version="1.0" encoding="utf-8"?>
+<file path=customXml/itemProps3.xml><?xml version="1.0" encoding="utf-8"?>
 <ds:datastoreItem xmlns:ds="http://schemas.openxmlformats.org/officeDocument/2006/customXml" ds:itemID="{520B6F12-0706-4BC6-BF1C-A83E702BB833}">
   <ds:schemaRefs>
     <ds:schemaRef ds:uri="http://schemas.microsoft.com/office/2006/metadata/contentType"/>
@@ -3301,24 +3173,6 @@
 </ds:datastoreItem>
 </file>
 
-<file path=customXml/itemProps2.xml><?xml version="1.0" encoding="utf-8"?>
-<ds:datastoreItem xmlns:ds="http://schemas.openxmlformats.org/officeDocument/2006/customXml" ds:itemID="{693E280B-04CA-44DC-86B7-B2E9866C5410}">
-  <ds:schemaRefs>
-    <ds:schemaRef ds:uri="http://schemas.microsoft.com/sharepoint/v3/contenttype/forms"/>
-  </ds:schemaRefs>
-</ds:datastoreItem>
-</file>
-
-<file path=customXml/itemProps3.xml><?xml version="1.0" encoding="utf-8"?>
-<ds:datastoreItem xmlns:ds="http://schemas.openxmlformats.org/officeDocument/2006/customXml" ds:itemID="{862EE4BA-9110-4888-BF1D-F2D4ABE4351B}">
-  <ds:schemaRefs>
-    <ds:schemaRef ds:uri="http://schemas.microsoft.com/office/2006/metadata/properties"/>
-    <ds:schemaRef ds:uri="http://schemas.microsoft.com/office/infopath/2007/PartnerControls"/>
-    <ds:schemaRef ds:uri="1553a2bc-3eba-4a62-8f6a-714f62a29c5b"/>
-  </ds:schemaRefs>
-</ds:datastoreItem>
-</file>
-
 <file path=docMetadata/LabelInfo.xml><?xml version="1.0" encoding="utf-8"?>
 <clbl:labelList xmlns:clbl="http://schemas.microsoft.com/office/2020/mipLabelMetadata">
   <clbl:label id="{e9333c23-cac7-42f4-9989-5cee3d4a79c0}" enabled="0" method="" siteId="{e9333c23-cac7-42f4-9989-5cee3d4a79c0}" removed="1"/>

</xml_diff>